<commit_message>
include imputation rounds as an argument in imputeTraits().
</commit_message>
<xml_diff>
--- a/toDo.docx
+++ b/toDo.docx
@@ -4,6 +4,11 @@
   <w:body>
     <w:p>
       <w:pPr>
+        <w:ind w:left="720" w:hanging="360"/>
+      </w:pPr>
+    </w:p>
+    <w:p>
+      <w:pPr>
         <w:pStyle w:val="ListParagraph"/>
         <w:numPr>
           <w:ilvl w:val="0"/>
@@ -22,6 +27,9 @@
           <w:numId w:val="2"/>
         </w:numPr>
       </w:pPr>
+      <w:r>
+        <w:t>Base variables selection in significance of effects</w:t>
+      </w:r>
     </w:p>
     <w:sectPr>
       <w:pgSz w:w="11906" w:h="16838"/>

</xml_diff>